<commit_message>
add more domain info
</commit_message>
<xml_diff>
--- a/__notes__/Deploy to Ubuntu Apache2/2_Steps to refresh Winter-Winn on Linux Ubuntu apache2.docx
+++ b/__notes__/Deploy to Ubuntu Apache2/2_Steps to refresh Winter-Winn on Linux Ubuntu apache2.docx
@@ -397,8 +397,601 @@
     </w:p>
     <w:p>
       <w:r>
-        <w:t>(13) Open winnpysoft.com, and go to iTrac app. Ensure media files can be uploaded.</w:t>
-      </w:r>
+        <w:t>(13) Open winnpysoft.com, and go to iTrac app.</w:t>
+      </w:r>
+    </w:p>
+    <w:p>
+      <w:pPr>
+        <w:ind w:firstLine="720"/>
+      </w:pPr>
+      <w:r>
+        <w:t xml:space="preserve"> Ensure media files can be uploaded</w:t>
+      </w:r>
+      <w:r>
+        <w:t xml:space="preserve"> </w:t>
+      </w:r>
+      <w:r>
+        <w:t>–</w:t>
+      </w:r>
+      <w:r>
+        <w:t xml:space="preserve"> </w:t>
+      </w:r>
+      <w:r>
+        <w:t>(Media files on a different machine will be implemented later)</w:t>
+      </w:r>
+    </w:p>
+    <w:p>
+      <w:pPr>
+        <w:shd w:val="clear" w:color="auto" w:fill="1E1E1E"/>
+        <w:spacing w:after="0" w:line="285" w:lineRule="atLeast"/>
+        <w:ind w:left="720"/>
+        <w:rPr>
+          <w:rFonts w:ascii="Consolas" w:eastAsia="Times New Roman" w:hAnsi="Consolas" w:cs="Times New Roman"/>
+          <w:color w:val="D4D4D4"/>
+          <w:sz w:val="21"/>
+          <w:szCs w:val="21"/>
+        </w:rPr>
+      </w:pPr>
+      <w:r>
+        <w:rPr>
+          <w:rFonts w:ascii="Consolas" w:eastAsia="Times New Roman" w:hAnsi="Consolas" w:cs="Times New Roman"/>
+          <w:color w:val="6A9955"/>
+          <w:sz w:val="21"/>
+          <w:szCs w:val="21"/>
+        </w:rPr>
+        <w:t># MEDIA_ROOT is the folder where files uploaded using FileField will go.</w:t>
+      </w:r>
+    </w:p>
+    <w:p>
+      <w:pPr>
+        <w:shd w:val="clear" w:color="auto" w:fill="1E1E1E"/>
+        <w:spacing w:after="0" w:line="285" w:lineRule="atLeast"/>
+        <w:ind w:left="720"/>
+        <w:rPr>
+          <w:rFonts w:ascii="Consolas" w:eastAsia="Times New Roman" w:hAnsi="Consolas" w:cs="Times New Roman"/>
+          <w:color w:val="D4D4D4"/>
+          <w:sz w:val="21"/>
+          <w:szCs w:val="21"/>
+        </w:rPr>
+      </w:pPr>
+      <w:r>
+        <w:rPr>
+          <w:rFonts w:ascii="Consolas" w:eastAsia="Times New Roman" w:hAnsi="Consolas" w:cs="Times New Roman"/>
+          <w:color w:val="C586C0"/>
+          <w:sz w:val="21"/>
+          <w:szCs w:val="21"/>
+        </w:rPr>
+        <w:t>if</w:t>
+      </w:r>
+      <w:r>
+        <w:rPr>
+          <w:rFonts w:ascii="Consolas" w:eastAsia="Times New Roman" w:hAnsi="Consolas" w:cs="Times New Roman"/>
+          <w:color w:val="D4D4D4"/>
+          <w:sz w:val="21"/>
+          <w:szCs w:val="21"/>
+        </w:rPr>
+        <w:t> </w:t>
+      </w:r>
+      <w:r>
+        <w:rPr>
+          <w:rFonts w:ascii="Consolas" w:eastAsia="Times New Roman" w:hAnsi="Consolas" w:cs="Times New Roman"/>
+          <w:color w:val="4FC1FF"/>
+          <w:sz w:val="21"/>
+          <w:szCs w:val="21"/>
+        </w:rPr>
+        <w:t>DEBUG</w:t>
+      </w:r>
+      <w:r>
+        <w:rPr>
+          <w:rFonts w:ascii="Consolas" w:eastAsia="Times New Roman" w:hAnsi="Consolas" w:cs="Times New Roman"/>
+          <w:color w:val="D4D4D4"/>
+          <w:sz w:val="21"/>
+          <w:szCs w:val="21"/>
+        </w:rPr>
+        <w:t>:</w:t>
+      </w:r>
+    </w:p>
+    <w:p>
+      <w:pPr>
+        <w:shd w:val="clear" w:color="auto" w:fill="1E1E1E"/>
+        <w:spacing w:after="0" w:line="285" w:lineRule="atLeast"/>
+        <w:ind w:left="720"/>
+        <w:rPr>
+          <w:rFonts w:ascii="Consolas" w:eastAsia="Times New Roman" w:hAnsi="Consolas" w:cs="Times New Roman"/>
+          <w:color w:val="D4D4D4"/>
+          <w:sz w:val="21"/>
+          <w:szCs w:val="21"/>
+        </w:rPr>
+      </w:pPr>
+      <w:r>
+        <w:rPr>
+          <w:rFonts w:ascii="Consolas" w:eastAsia="Times New Roman" w:hAnsi="Consolas" w:cs="Times New Roman"/>
+          <w:color w:val="D4D4D4"/>
+          <w:sz w:val="21"/>
+          <w:szCs w:val="21"/>
+        </w:rPr>
+        <w:t>    </w:t>
+      </w:r>
+      <w:r>
+        <w:rPr>
+          <w:rFonts w:ascii="Consolas" w:eastAsia="Times New Roman" w:hAnsi="Consolas" w:cs="Times New Roman"/>
+          <w:color w:val="4FC1FF"/>
+          <w:sz w:val="21"/>
+          <w:szCs w:val="21"/>
+        </w:rPr>
+        <w:t>MEDIA_URL</w:t>
+      </w:r>
+      <w:r>
+        <w:rPr>
+          <w:rFonts w:ascii="Consolas" w:eastAsia="Times New Roman" w:hAnsi="Consolas" w:cs="Times New Roman"/>
+          <w:color w:val="D4D4D4"/>
+          <w:sz w:val="21"/>
+          <w:szCs w:val="21"/>
+        </w:rPr>
+        <w:t> = </w:t>
+      </w:r>
+      <w:r>
+        <w:rPr>
+          <w:rFonts w:ascii="Consolas" w:eastAsia="Times New Roman" w:hAnsi="Consolas" w:cs="Times New Roman"/>
+          <w:color w:val="CE9178"/>
+          <w:sz w:val="21"/>
+          <w:szCs w:val="21"/>
+        </w:rPr>
+        <w:t>'/media/'</w:t>
+      </w:r>
+    </w:p>
+    <w:p>
+      <w:pPr>
+        <w:shd w:val="clear" w:color="auto" w:fill="1E1E1E"/>
+        <w:spacing w:after="0" w:line="285" w:lineRule="atLeast"/>
+        <w:ind w:left="720"/>
+        <w:rPr>
+          <w:rFonts w:ascii="Consolas" w:eastAsia="Times New Roman" w:hAnsi="Consolas" w:cs="Times New Roman"/>
+          <w:color w:val="D4D4D4"/>
+          <w:sz w:val="21"/>
+          <w:szCs w:val="21"/>
+        </w:rPr>
+      </w:pPr>
+      <w:r>
+        <w:rPr>
+          <w:rFonts w:ascii="Consolas" w:eastAsia="Times New Roman" w:hAnsi="Consolas" w:cs="Times New Roman"/>
+          <w:color w:val="D4D4D4"/>
+          <w:sz w:val="21"/>
+          <w:szCs w:val="21"/>
+        </w:rPr>
+        <w:t>    </w:t>
+      </w:r>
+      <w:r>
+        <w:rPr>
+          <w:rFonts w:ascii="Consolas" w:eastAsia="Times New Roman" w:hAnsi="Consolas" w:cs="Times New Roman"/>
+          <w:color w:val="4FC1FF"/>
+          <w:sz w:val="21"/>
+          <w:szCs w:val="21"/>
+        </w:rPr>
+        <w:t>MEDIA_ROOT</w:t>
+      </w:r>
+      <w:r>
+        <w:rPr>
+          <w:rFonts w:ascii="Consolas" w:eastAsia="Times New Roman" w:hAnsi="Consolas" w:cs="Times New Roman"/>
+          <w:color w:val="D4D4D4"/>
+          <w:sz w:val="21"/>
+          <w:szCs w:val="21"/>
+        </w:rPr>
+        <w:t> = </w:t>
+      </w:r>
+      <w:r>
+        <w:rPr>
+          <w:rFonts w:ascii="Consolas" w:eastAsia="Times New Roman" w:hAnsi="Consolas" w:cs="Times New Roman"/>
+          <w:color w:val="4EC9B0"/>
+          <w:sz w:val="21"/>
+          <w:szCs w:val="21"/>
+        </w:rPr>
+        <w:t>os</w:t>
+      </w:r>
+      <w:r>
+        <w:rPr>
+          <w:rFonts w:ascii="Consolas" w:eastAsia="Times New Roman" w:hAnsi="Consolas" w:cs="Times New Roman"/>
+          <w:color w:val="D4D4D4"/>
+          <w:sz w:val="21"/>
+          <w:szCs w:val="21"/>
+        </w:rPr>
+        <w:t>.</w:t>
+      </w:r>
+      <w:r>
+        <w:rPr>
+          <w:rFonts w:ascii="Consolas" w:eastAsia="Times New Roman" w:hAnsi="Consolas" w:cs="Times New Roman"/>
+          <w:color w:val="4EC9B0"/>
+          <w:sz w:val="21"/>
+          <w:szCs w:val="21"/>
+        </w:rPr>
+        <w:t>path</w:t>
+      </w:r>
+      <w:r>
+        <w:rPr>
+          <w:rFonts w:ascii="Consolas" w:eastAsia="Times New Roman" w:hAnsi="Consolas" w:cs="Times New Roman"/>
+          <w:color w:val="D4D4D4"/>
+          <w:sz w:val="21"/>
+          <w:szCs w:val="21"/>
+        </w:rPr>
+        <w:t>.</w:t>
+      </w:r>
+      <w:r>
+        <w:rPr>
+          <w:rFonts w:ascii="Consolas" w:eastAsia="Times New Roman" w:hAnsi="Consolas" w:cs="Times New Roman"/>
+          <w:color w:val="DCDCAA"/>
+          <w:sz w:val="21"/>
+          <w:szCs w:val="21"/>
+        </w:rPr>
+        <w:t>join</w:t>
+      </w:r>
+      <w:r>
+        <w:rPr>
+          <w:rFonts w:ascii="Consolas" w:eastAsia="Times New Roman" w:hAnsi="Consolas" w:cs="Times New Roman"/>
+          <w:color w:val="D4D4D4"/>
+          <w:sz w:val="21"/>
+          <w:szCs w:val="21"/>
+        </w:rPr>
+        <w:t>(</w:t>
+      </w:r>
+      <w:r>
+        <w:rPr>
+          <w:rFonts w:ascii="Consolas" w:eastAsia="Times New Roman" w:hAnsi="Consolas" w:cs="Times New Roman"/>
+          <w:color w:val="4FC1FF"/>
+          <w:sz w:val="21"/>
+          <w:szCs w:val="21"/>
+        </w:rPr>
+        <w:t>BASE_DIR</w:t>
+      </w:r>
+      <w:r>
+        <w:rPr>
+          <w:rFonts w:ascii="Consolas" w:eastAsia="Times New Roman" w:hAnsi="Consolas" w:cs="Times New Roman"/>
+          <w:color w:val="D4D4D4"/>
+          <w:sz w:val="21"/>
+          <w:szCs w:val="21"/>
+        </w:rPr>
+        <w:t>, </w:t>
+      </w:r>
+      <w:r>
+        <w:rPr>
+          <w:rFonts w:ascii="Consolas" w:eastAsia="Times New Roman" w:hAnsi="Consolas" w:cs="Times New Roman"/>
+          <w:color w:val="CE9178"/>
+          <w:sz w:val="21"/>
+          <w:szCs w:val="21"/>
+        </w:rPr>
+        <w:t>'media'</w:t>
+      </w:r>
+      <w:r>
+        <w:rPr>
+          <w:rFonts w:ascii="Consolas" w:eastAsia="Times New Roman" w:hAnsi="Consolas" w:cs="Times New Roman"/>
+          <w:color w:val="D4D4D4"/>
+          <w:sz w:val="21"/>
+          <w:szCs w:val="21"/>
+        </w:rPr>
+        <w:t>)</w:t>
+      </w:r>
+    </w:p>
+    <w:p>
+      <w:pPr>
+        <w:shd w:val="clear" w:color="auto" w:fill="1E1E1E"/>
+        <w:spacing w:after="0" w:line="285" w:lineRule="atLeast"/>
+        <w:ind w:left="720"/>
+        <w:rPr>
+          <w:rFonts w:ascii="Consolas" w:eastAsia="Times New Roman" w:hAnsi="Consolas" w:cs="Times New Roman"/>
+          <w:color w:val="D4D4D4"/>
+          <w:sz w:val="21"/>
+          <w:szCs w:val="21"/>
+        </w:rPr>
+      </w:pPr>
+      <w:r>
+        <w:rPr>
+          <w:rFonts w:ascii="Consolas" w:eastAsia="Times New Roman" w:hAnsi="Consolas" w:cs="Times New Roman"/>
+          <w:color w:val="C586C0"/>
+          <w:sz w:val="21"/>
+          <w:szCs w:val="21"/>
+        </w:rPr>
+        <w:t>else</w:t>
+      </w:r>
+      <w:r>
+        <w:rPr>
+          <w:rFonts w:ascii="Consolas" w:eastAsia="Times New Roman" w:hAnsi="Consolas" w:cs="Times New Roman"/>
+          <w:color w:val="D4D4D4"/>
+          <w:sz w:val="21"/>
+          <w:szCs w:val="21"/>
+        </w:rPr>
+        <w:t>:</w:t>
+      </w:r>
+    </w:p>
+    <w:p>
+      <w:pPr>
+        <w:shd w:val="clear" w:color="auto" w:fill="1E1E1E"/>
+        <w:spacing w:after="0" w:line="285" w:lineRule="atLeast"/>
+        <w:ind w:left="720"/>
+        <w:rPr>
+          <w:rFonts w:ascii="Consolas" w:eastAsia="Times New Roman" w:hAnsi="Consolas" w:cs="Times New Roman"/>
+          <w:color w:val="D4D4D4"/>
+          <w:sz w:val="21"/>
+          <w:szCs w:val="21"/>
+        </w:rPr>
+      </w:pPr>
+      <w:r>
+        <w:rPr>
+          <w:rFonts w:ascii="Consolas" w:eastAsia="Times New Roman" w:hAnsi="Consolas" w:cs="Times New Roman"/>
+          <w:color w:val="D4D4D4"/>
+          <w:sz w:val="21"/>
+          <w:szCs w:val="21"/>
+        </w:rPr>
+        <w:t>#</w:t>
+      </w:r>
+      <w:r>
+        <w:rPr>
+          <w:rFonts w:ascii="Consolas" w:eastAsia="Times New Roman" w:hAnsi="Consolas" w:cs="Times New Roman"/>
+          <w:color w:val="D4D4D4"/>
+          <w:sz w:val="21"/>
+          <w:szCs w:val="21"/>
+        </w:rPr>
+        <w:t>    </w:t>
+      </w:r>
+      <w:r>
+        <w:rPr>
+          <w:rFonts w:ascii="Consolas" w:eastAsia="Times New Roman" w:hAnsi="Consolas" w:cs="Times New Roman"/>
+          <w:color w:val="4FC1FF"/>
+          <w:sz w:val="21"/>
+          <w:szCs w:val="21"/>
+        </w:rPr>
+        <w:t>MEDIA_URL</w:t>
+      </w:r>
+      <w:r>
+        <w:rPr>
+          <w:rFonts w:ascii="Consolas" w:eastAsia="Times New Roman" w:hAnsi="Consolas" w:cs="Times New Roman"/>
+          <w:color w:val="D4D4D4"/>
+          <w:sz w:val="21"/>
+          <w:szCs w:val="21"/>
+        </w:rPr>
+        <w:t> = </w:t>
+      </w:r>
+      <w:r>
+        <w:rPr>
+          <w:rFonts w:ascii="Consolas" w:eastAsia="Times New Roman" w:hAnsi="Consolas" w:cs="Times New Roman"/>
+          <w:color w:val="CE9178"/>
+          <w:sz w:val="21"/>
+          <w:szCs w:val="21"/>
+        </w:rPr>
+        <w:t>'http://192.168.0.57/media/'</w:t>
+      </w:r>
+    </w:p>
+    <w:p>
+      <w:pPr>
+        <w:shd w:val="clear" w:color="auto" w:fill="1E1E1E"/>
+        <w:spacing w:after="0" w:line="285" w:lineRule="atLeast"/>
+        <w:ind w:left="720"/>
+        <w:rPr>
+          <w:rFonts w:ascii="Consolas" w:eastAsia="Times New Roman" w:hAnsi="Consolas" w:cs="Times New Roman"/>
+          <w:color w:val="CE9178"/>
+          <w:sz w:val="21"/>
+          <w:szCs w:val="21"/>
+        </w:rPr>
+      </w:pPr>
+      <w:r>
+        <w:rPr>
+          <w:rFonts w:ascii="Consolas" w:eastAsia="Times New Roman" w:hAnsi="Consolas" w:cs="Times New Roman"/>
+          <w:color w:val="D4D4D4"/>
+          <w:sz w:val="21"/>
+          <w:szCs w:val="21"/>
+        </w:rPr>
+        <w:t>#</w:t>
+      </w:r>
+      <w:r>
+        <w:rPr>
+          <w:rFonts w:ascii="Consolas" w:eastAsia="Times New Roman" w:hAnsi="Consolas" w:cs="Times New Roman"/>
+          <w:color w:val="D4D4D4"/>
+          <w:sz w:val="21"/>
+          <w:szCs w:val="21"/>
+        </w:rPr>
+        <w:t>    </w:t>
+      </w:r>
+      <w:r>
+        <w:rPr>
+          <w:rFonts w:ascii="Consolas" w:eastAsia="Times New Roman" w:hAnsi="Consolas" w:cs="Times New Roman"/>
+          <w:color w:val="4FC1FF"/>
+          <w:sz w:val="21"/>
+          <w:szCs w:val="21"/>
+        </w:rPr>
+        <w:t>MEDIA_ROOT</w:t>
+      </w:r>
+      <w:r>
+        <w:rPr>
+          <w:rFonts w:ascii="Consolas" w:eastAsia="Times New Roman" w:hAnsi="Consolas" w:cs="Times New Roman"/>
+          <w:color w:val="D4D4D4"/>
+          <w:sz w:val="21"/>
+          <w:szCs w:val="21"/>
+        </w:rPr>
+        <w:t> = </w:t>
+      </w:r>
+      <w:r>
+        <w:rPr>
+          <w:rFonts w:ascii="Consolas" w:eastAsia="Times New Roman" w:hAnsi="Consolas" w:cs="Times New Roman"/>
+          <w:color w:val="CE9178"/>
+          <w:sz w:val="21"/>
+          <w:szCs w:val="21"/>
+        </w:rPr>
+        <w:t>'http://192.168.0.57/media/'</w:t>
+      </w:r>
+    </w:p>
+    <w:p>
+      <w:pPr>
+        <w:shd w:val="clear" w:color="auto" w:fill="1E1E1E"/>
+        <w:spacing w:after="0" w:line="285" w:lineRule="atLeast"/>
+        <w:ind w:left="720"/>
+        <w:rPr>
+          <w:rFonts w:ascii="Consolas" w:eastAsia="Times New Roman" w:hAnsi="Consolas" w:cs="Times New Roman"/>
+          <w:color w:val="D4D4D4"/>
+          <w:sz w:val="21"/>
+          <w:szCs w:val="21"/>
+        </w:rPr>
+      </w:pPr>
+      <w:r>
+        <w:rPr>
+          <w:rFonts w:ascii="Consolas" w:eastAsia="Times New Roman" w:hAnsi="Consolas" w:cs="Times New Roman"/>
+          <w:color w:val="D4D4D4"/>
+          <w:sz w:val="21"/>
+          <w:szCs w:val="21"/>
+        </w:rPr>
+        <w:t>    </w:t>
+      </w:r>
+      <w:r>
+        <w:rPr>
+          <w:rFonts w:ascii="Consolas" w:eastAsia="Times New Roman" w:hAnsi="Consolas" w:cs="Times New Roman"/>
+          <w:color w:val="4FC1FF"/>
+          <w:sz w:val="21"/>
+          <w:szCs w:val="21"/>
+        </w:rPr>
+        <w:t>MEDIA_URL</w:t>
+      </w:r>
+      <w:r>
+        <w:rPr>
+          <w:rFonts w:ascii="Consolas" w:eastAsia="Times New Roman" w:hAnsi="Consolas" w:cs="Times New Roman"/>
+          <w:color w:val="D4D4D4"/>
+          <w:sz w:val="21"/>
+          <w:szCs w:val="21"/>
+        </w:rPr>
+        <w:t> = </w:t>
+      </w:r>
+      <w:r>
+        <w:rPr>
+          <w:rFonts w:ascii="Consolas" w:eastAsia="Times New Roman" w:hAnsi="Consolas" w:cs="Times New Roman"/>
+          <w:color w:val="CE9178"/>
+          <w:sz w:val="21"/>
+          <w:szCs w:val="21"/>
+        </w:rPr>
+        <w:t>'/media/'</w:t>
+      </w:r>
+    </w:p>
+    <w:p>
+      <w:pPr>
+        <w:shd w:val="clear" w:color="auto" w:fill="1E1E1E"/>
+        <w:spacing w:after="0" w:line="285" w:lineRule="atLeast"/>
+        <w:ind w:left="720"/>
+        <w:rPr>
+          <w:rFonts w:ascii="Consolas" w:eastAsia="Times New Roman" w:hAnsi="Consolas" w:cs="Times New Roman"/>
+          <w:color w:val="D4D4D4"/>
+          <w:sz w:val="21"/>
+          <w:szCs w:val="21"/>
+        </w:rPr>
+      </w:pPr>
+      <w:r>
+        <w:rPr>
+          <w:rFonts w:ascii="Consolas" w:eastAsia="Times New Roman" w:hAnsi="Consolas" w:cs="Times New Roman"/>
+          <w:color w:val="D4D4D4"/>
+          <w:sz w:val="21"/>
+          <w:szCs w:val="21"/>
+        </w:rPr>
+        <w:lastRenderedPageBreak/>
+        <w:t>    </w:t>
+      </w:r>
+      <w:r>
+        <w:rPr>
+          <w:rFonts w:ascii="Consolas" w:eastAsia="Times New Roman" w:hAnsi="Consolas" w:cs="Times New Roman"/>
+          <w:color w:val="4FC1FF"/>
+          <w:sz w:val="21"/>
+          <w:szCs w:val="21"/>
+        </w:rPr>
+        <w:t>MEDIA_ROOT</w:t>
+      </w:r>
+      <w:r>
+        <w:rPr>
+          <w:rFonts w:ascii="Consolas" w:eastAsia="Times New Roman" w:hAnsi="Consolas" w:cs="Times New Roman"/>
+          <w:color w:val="D4D4D4"/>
+          <w:sz w:val="21"/>
+          <w:szCs w:val="21"/>
+        </w:rPr>
+        <w:t> = </w:t>
+      </w:r>
+      <w:r>
+        <w:rPr>
+          <w:rFonts w:ascii="Consolas" w:eastAsia="Times New Roman" w:hAnsi="Consolas" w:cs="Times New Roman"/>
+          <w:color w:val="4EC9B0"/>
+          <w:sz w:val="21"/>
+          <w:szCs w:val="21"/>
+        </w:rPr>
+        <w:t>os</w:t>
+      </w:r>
+      <w:r>
+        <w:rPr>
+          <w:rFonts w:ascii="Consolas" w:eastAsia="Times New Roman" w:hAnsi="Consolas" w:cs="Times New Roman"/>
+          <w:color w:val="D4D4D4"/>
+          <w:sz w:val="21"/>
+          <w:szCs w:val="21"/>
+        </w:rPr>
+        <w:t>.</w:t>
+      </w:r>
+      <w:r>
+        <w:rPr>
+          <w:rFonts w:ascii="Consolas" w:eastAsia="Times New Roman" w:hAnsi="Consolas" w:cs="Times New Roman"/>
+          <w:color w:val="4EC9B0"/>
+          <w:sz w:val="21"/>
+          <w:szCs w:val="21"/>
+        </w:rPr>
+        <w:t>path</w:t>
+      </w:r>
+      <w:r>
+        <w:rPr>
+          <w:rFonts w:ascii="Consolas" w:eastAsia="Times New Roman" w:hAnsi="Consolas" w:cs="Times New Roman"/>
+          <w:color w:val="D4D4D4"/>
+          <w:sz w:val="21"/>
+          <w:szCs w:val="21"/>
+        </w:rPr>
+        <w:t>.</w:t>
+      </w:r>
+      <w:r>
+        <w:rPr>
+          <w:rFonts w:ascii="Consolas" w:eastAsia="Times New Roman" w:hAnsi="Consolas" w:cs="Times New Roman"/>
+          <w:color w:val="DCDCAA"/>
+          <w:sz w:val="21"/>
+          <w:szCs w:val="21"/>
+        </w:rPr>
+        <w:t>join</w:t>
+      </w:r>
+      <w:r>
+        <w:rPr>
+          <w:rFonts w:ascii="Consolas" w:eastAsia="Times New Roman" w:hAnsi="Consolas" w:cs="Times New Roman"/>
+          <w:color w:val="D4D4D4"/>
+          <w:sz w:val="21"/>
+          <w:szCs w:val="21"/>
+        </w:rPr>
+        <w:t>(</w:t>
+      </w:r>
+      <w:r>
+        <w:rPr>
+          <w:rFonts w:ascii="Consolas" w:eastAsia="Times New Roman" w:hAnsi="Consolas" w:cs="Times New Roman"/>
+          <w:color w:val="4FC1FF"/>
+          <w:sz w:val="21"/>
+          <w:szCs w:val="21"/>
+        </w:rPr>
+        <w:t>BASE_DIR</w:t>
+      </w:r>
+      <w:r>
+        <w:rPr>
+          <w:rFonts w:ascii="Consolas" w:eastAsia="Times New Roman" w:hAnsi="Consolas" w:cs="Times New Roman"/>
+          <w:color w:val="D4D4D4"/>
+          <w:sz w:val="21"/>
+          <w:szCs w:val="21"/>
+        </w:rPr>
+        <w:t>, </w:t>
+      </w:r>
+      <w:r>
+        <w:rPr>
+          <w:rFonts w:ascii="Consolas" w:eastAsia="Times New Roman" w:hAnsi="Consolas" w:cs="Times New Roman"/>
+          <w:color w:val="CE9178"/>
+          <w:sz w:val="21"/>
+          <w:szCs w:val="21"/>
+        </w:rPr>
+        <w:t>'media'</w:t>
+      </w:r>
+    </w:p>
+    <w:p>
+      <w:pPr>
+        <w:ind w:left="720"/>
+      </w:pPr>
     </w:p>
     <w:sectPr>
       <w:pgSz w:w="12240" w:h="15840"/>

</xml_diff>